<commit_message>
added code output pictures
</commit_message>
<xml_diff>
--- a/INDUCTION MOTOR PROJECT THEORY QUESTION ANSWERS.docx
+++ b/INDUCTION MOTOR PROJECT THEORY QUESTION ANSWERS.docx
@@ -250,22 +250,894 @@
       </w:pPr>
     </w:p>
     <w:p>
-      <w:r>
+      <w:pPr>
+        <w:rPr>
+          <w:b/>
+          <w:bCs/>
+        </w:rPr>
+      </w:pPr>
+      <w:r>
+        <w:rPr>
+          <w:b/>
+          <w:bCs/>
+        </w:rPr>
         <w:lastRenderedPageBreak/>
         <w:t>Part A – MATLAB Code</w:t>
       </w:r>
     </w:p>
     <w:p>
-      <w:r>
+      <w:pPr>
+        <w:rPr>
+          <w:b/>
+          <w:bCs/>
+        </w:rPr>
+      </w:pPr>
+      <w:r>
+        <w:rPr>
+          <w:b/>
+          <w:bCs/>
+        </w:rPr>
         <w:t>Question 1</w:t>
       </w:r>
     </w:p>
+    <w:p>
+      <w:pPr>
+        <w:rPr>
+          <w:b/>
+          <w:bCs/>
+        </w:rPr>
+      </w:pPr>
+      <w:r>
+        <w:rPr>
+          <w:b/>
+          <w:bCs/>
+        </w:rPr>
+        <w:drawing>
+          <wp:inline distT="0" distB="0" distL="0" distR="0" wp14:anchorId="4C53C6E6" wp14:editId="486C6CEA">
+            <wp:extent cx="5943600" cy="2578100"/>
+            <wp:effectExtent l="0" t="0" r="0" b="0"/>
+            <wp:docPr id="136768266" name="Picture 1" descr="A white screen with black text&#10;&#10;AI-generated content may be incorrect."/>
+            <wp:cNvGraphicFramePr>
+              <a:graphicFrameLocks xmlns:a="http://schemas.openxmlformats.org/drawingml/2006/main" noChangeAspect="1"/>
+            </wp:cNvGraphicFramePr>
+            <a:graphic xmlns:a="http://schemas.openxmlformats.org/drawingml/2006/main">
+              <a:graphicData uri="http://schemas.openxmlformats.org/drawingml/2006/picture">
+                <pic:pic xmlns:pic="http://schemas.openxmlformats.org/drawingml/2006/picture">
+                  <pic:nvPicPr>
+                    <pic:cNvPr id="136768266" name="Picture 1" descr="A white screen with black text&#10;&#10;AI-generated content may be incorrect."/>
+                    <pic:cNvPicPr/>
+                  </pic:nvPicPr>
+                  <pic:blipFill>
+                    <a:blip r:embed="rId7"/>
+                    <a:stretch>
+                      <a:fillRect/>
+                    </a:stretch>
+                  </pic:blipFill>
+                  <pic:spPr>
+                    <a:xfrm>
+                      <a:off x="0" y="0"/>
+                      <a:ext cx="5943600" cy="2578100"/>
+                    </a:xfrm>
+                    <a:prstGeom prst="rect">
+                      <a:avLst/>
+                    </a:prstGeom>
+                  </pic:spPr>
+                </pic:pic>
+              </a:graphicData>
+            </a:graphic>
+          </wp:inline>
+        </w:drawing>
+      </w:r>
+    </w:p>
+    <w:p>
+      <w:pPr>
+        <w:rPr>
+          <w:b/>
+          <w:bCs/>
+        </w:rPr>
+      </w:pPr>
+    </w:p>
+    <w:p>
+      <w:pPr>
+        <w:rPr>
+          <w:b/>
+          <w:bCs/>
+        </w:rPr>
+      </w:pPr>
+    </w:p>
+    <w:p>
+      <w:pPr>
+        <w:rPr>
+          <w:b/>
+          <w:bCs/>
+        </w:rPr>
+      </w:pPr>
+    </w:p>
+    <w:p>
+      <w:pPr>
+        <w:rPr>
+          <w:b/>
+          <w:bCs/>
+        </w:rPr>
+      </w:pPr>
+    </w:p>
+    <w:p>
+      <w:pPr>
+        <w:rPr>
+          <w:b/>
+          <w:bCs/>
+        </w:rPr>
+      </w:pPr>
+    </w:p>
+    <w:p>
+      <w:pPr>
+        <w:rPr>
+          <w:b/>
+          <w:bCs/>
+        </w:rPr>
+      </w:pPr>
+    </w:p>
+    <w:p>
+      <w:pPr>
+        <w:rPr>
+          <w:b/>
+          <w:bCs/>
+        </w:rPr>
+      </w:pPr>
+    </w:p>
+    <w:p>
+      <w:pPr>
+        <w:rPr>
+          <w:b/>
+          <w:bCs/>
+        </w:rPr>
+      </w:pPr>
+    </w:p>
+    <w:p>
+      <w:pPr>
+        <w:rPr>
+          <w:b/>
+          <w:bCs/>
+        </w:rPr>
+      </w:pPr>
+    </w:p>
+    <w:p>
+      <w:pPr>
+        <w:rPr>
+          <w:b/>
+          <w:bCs/>
+        </w:rPr>
+      </w:pPr>
+    </w:p>
+    <w:p>
+      <w:pPr>
+        <w:rPr>
+          <w:b/>
+          <w:bCs/>
+        </w:rPr>
+      </w:pPr>
+    </w:p>
+    <w:p>
+      <w:pPr>
+        <w:rPr>
+          <w:b/>
+          <w:bCs/>
+        </w:rPr>
+      </w:pPr>
+    </w:p>
+    <w:p>
+      <w:pPr>
+        <w:rPr>
+          <w:b/>
+          <w:bCs/>
+        </w:rPr>
+      </w:pPr>
+    </w:p>
+    <w:p>
+      <w:pPr>
+        <w:rPr>
+          <w:b/>
+          <w:bCs/>
+        </w:rPr>
+      </w:pPr>
+    </w:p>
+    <w:p>
+      <w:pPr>
+        <w:rPr>
+          <w:b/>
+          <w:bCs/>
+        </w:rPr>
+      </w:pPr>
+    </w:p>
+    <w:p>
+      <w:pPr>
+        <w:rPr>
+          <w:b/>
+          <w:bCs/>
+        </w:rPr>
+      </w:pPr>
+      <w:r>
+        <w:rPr>
+          <w:b/>
+          <w:bCs/>
+        </w:rPr>
+        <w:lastRenderedPageBreak/>
+        <w:t>Question 2</w:t>
+      </w:r>
+    </w:p>
+    <w:p>
+      <w:r>
+        <w:drawing>
+          <wp:inline distT="0" distB="0" distL="0" distR="0" wp14:anchorId="05E1F72F" wp14:editId="4468932C">
+            <wp:extent cx="4366940" cy="3533775"/>
+            <wp:effectExtent l="0" t="0" r="0" b="0"/>
+            <wp:docPr id="2099959225" name="Picture 1" descr="A graph of a speed and speed&#10;&#10;AI-generated content may be incorrect."/>
+            <wp:cNvGraphicFramePr>
+              <a:graphicFrameLocks xmlns:a="http://schemas.openxmlformats.org/drawingml/2006/main" noChangeAspect="1"/>
+            </wp:cNvGraphicFramePr>
+            <a:graphic xmlns:a="http://schemas.openxmlformats.org/drawingml/2006/main">
+              <a:graphicData uri="http://schemas.openxmlformats.org/drawingml/2006/picture">
+                <pic:pic xmlns:pic="http://schemas.openxmlformats.org/drawingml/2006/picture">
+                  <pic:nvPicPr>
+                    <pic:cNvPr id="2099959225" name="Picture 1" descr="A graph of a speed and speed&#10;&#10;AI-generated content may be incorrect."/>
+                    <pic:cNvPicPr/>
+                  </pic:nvPicPr>
+                  <pic:blipFill>
+                    <a:blip r:embed="rId8"/>
+                    <a:stretch>
+                      <a:fillRect/>
+                    </a:stretch>
+                  </pic:blipFill>
+                  <pic:spPr>
+                    <a:xfrm>
+                      <a:off x="0" y="0"/>
+                      <a:ext cx="4383215" cy="3546945"/>
+                    </a:xfrm>
+                    <a:prstGeom prst="rect">
+                      <a:avLst/>
+                    </a:prstGeom>
+                  </pic:spPr>
+                </pic:pic>
+              </a:graphicData>
+            </a:graphic>
+          </wp:inline>
+        </w:drawing>
+      </w:r>
+    </w:p>
+    <w:p>
+      <w:r>
+        <w:drawing>
+          <wp:inline distT="0" distB="0" distL="0" distR="0" wp14:anchorId="4D153DD1" wp14:editId="1B2A98EE">
+            <wp:extent cx="5943600" cy="3488055"/>
+            <wp:effectExtent l="0" t="0" r="0" b="0"/>
+            <wp:docPr id="1367144597" name="Picture 1" descr="A white paper with black text&#10;&#10;AI-generated content may be incorrect."/>
+            <wp:cNvGraphicFramePr>
+              <a:graphicFrameLocks xmlns:a="http://schemas.openxmlformats.org/drawingml/2006/main" noChangeAspect="1"/>
+            </wp:cNvGraphicFramePr>
+            <a:graphic xmlns:a="http://schemas.openxmlformats.org/drawingml/2006/main">
+              <a:graphicData uri="http://schemas.openxmlformats.org/drawingml/2006/picture">
+                <pic:pic xmlns:pic="http://schemas.openxmlformats.org/drawingml/2006/picture">
+                  <pic:nvPicPr>
+                    <pic:cNvPr id="1367144597" name="Picture 1" descr="A white paper with black text&#10;&#10;AI-generated content may be incorrect."/>
+                    <pic:cNvPicPr/>
+                  </pic:nvPicPr>
+                  <pic:blipFill>
+                    <a:blip r:embed="rId9"/>
+                    <a:stretch>
+                      <a:fillRect/>
+                    </a:stretch>
+                  </pic:blipFill>
+                  <pic:spPr>
+                    <a:xfrm>
+                      <a:off x="0" y="0"/>
+                      <a:ext cx="5943600" cy="3488055"/>
+                    </a:xfrm>
+                    <a:prstGeom prst="rect">
+                      <a:avLst/>
+                    </a:prstGeom>
+                  </pic:spPr>
+                </pic:pic>
+              </a:graphicData>
+            </a:graphic>
+          </wp:inline>
+        </w:drawing>
+      </w:r>
+    </w:p>
     <w:p/>
+    <w:p/>
+    <w:p>
+      <w:pPr>
+        <w:rPr>
+          <w:b/>
+          <w:bCs/>
+        </w:rPr>
+      </w:pPr>
+      <w:r>
+        <w:rPr>
+          <w:b/>
+          <w:bCs/>
+        </w:rPr>
+        <w:lastRenderedPageBreak/>
+        <w:t>Question 3</w:t>
+      </w:r>
+    </w:p>
+    <w:p>
+      <w:r>
+        <w:drawing>
+          <wp:inline distT="0" distB="0" distL="0" distR="0" wp14:anchorId="48306264" wp14:editId="27F4DF1B">
+            <wp:extent cx="4123890" cy="3124200"/>
+            <wp:effectExtent l="0" t="0" r="0" b="0"/>
+            <wp:docPr id="1136233314" name="Picture 1" descr="A graph of a motor current&#10;&#10;AI-generated content may be incorrect."/>
+            <wp:cNvGraphicFramePr>
+              <a:graphicFrameLocks xmlns:a="http://schemas.openxmlformats.org/drawingml/2006/main" noChangeAspect="1"/>
+            </wp:cNvGraphicFramePr>
+            <a:graphic xmlns:a="http://schemas.openxmlformats.org/drawingml/2006/main">
+              <a:graphicData uri="http://schemas.openxmlformats.org/drawingml/2006/picture">
+                <pic:pic xmlns:pic="http://schemas.openxmlformats.org/drawingml/2006/picture">
+                  <pic:nvPicPr>
+                    <pic:cNvPr id="1136233314" name="Picture 1" descr="A graph of a motor current&#10;&#10;AI-generated content may be incorrect."/>
+                    <pic:cNvPicPr/>
+                  </pic:nvPicPr>
+                  <pic:blipFill>
+                    <a:blip r:embed="rId10"/>
+                    <a:stretch>
+                      <a:fillRect/>
+                    </a:stretch>
+                  </pic:blipFill>
+                  <pic:spPr>
+                    <a:xfrm>
+                      <a:off x="0" y="0"/>
+                      <a:ext cx="4128511" cy="3127701"/>
+                    </a:xfrm>
+                    <a:prstGeom prst="rect">
+                      <a:avLst/>
+                    </a:prstGeom>
+                  </pic:spPr>
+                </pic:pic>
+              </a:graphicData>
+            </a:graphic>
+          </wp:inline>
+        </w:drawing>
+      </w:r>
+    </w:p>
+    <w:p>
+      <w:r>
+        <w:drawing>
+          <wp:inline distT="0" distB="0" distL="0" distR="0" wp14:anchorId="5100D597" wp14:editId="33566A7D">
+            <wp:extent cx="5943600" cy="4128770"/>
+            <wp:effectExtent l="0" t="0" r="0" b="5080"/>
+            <wp:docPr id="1164713609" name="Picture 1" descr="A screenshot of a computer&#10;&#10;AI-generated content may be incorrect."/>
+            <wp:cNvGraphicFramePr>
+              <a:graphicFrameLocks xmlns:a="http://schemas.openxmlformats.org/drawingml/2006/main" noChangeAspect="1"/>
+            </wp:cNvGraphicFramePr>
+            <a:graphic xmlns:a="http://schemas.openxmlformats.org/drawingml/2006/main">
+              <a:graphicData uri="http://schemas.openxmlformats.org/drawingml/2006/picture">
+                <pic:pic xmlns:pic="http://schemas.openxmlformats.org/drawingml/2006/picture">
+                  <pic:nvPicPr>
+                    <pic:cNvPr id="1164713609" name="Picture 1" descr="A screenshot of a computer&#10;&#10;AI-generated content may be incorrect."/>
+                    <pic:cNvPicPr/>
+                  </pic:nvPicPr>
+                  <pic:blipFill>
+                    <a:blip r:embed="rId11"/>
+                    <a:stretch>
+                      <a:fillRect/>
+                    </a:stretch>
+                  </pic:blipFill>
+                  <pic:spPr>
+                    <a:xfrm>
+                      <a:off x="0" y="0"/>
+                      <a:ext cx="5943600" cy="4128770"/>
+                    </a:xfrm>
+                    <a:prstGeom prst="rect">
+                      <a:avLst/>
+                    </a:prstGeom>
+                  </pic:spPr>
+                </pic:pic>
+              </a:graphicData>
+            </a:graphic>
+          </wp:inline>
+        </w:drawing>
+      </w:r>
+    </w:p>
+    <w:p/>
+    <w:p>
+      <w:pPr>
+        <w:rPr>
+          <w:b/>
+          <w:bCs/>
+        </w:rPr>
+      </w:pPr>
+      <w:r>
+        <w:rPr>
+          <w:b/>
+          <w:bCs/>
+        </w:rPr>
+        <w:lastRenderedPageBreak/>
+        <w:t>Question 4</w:t>
+      </w:r>
+    </w:p>
+    <w:p>
+      <w:r>
+        <w:drawing>
+          <wp:inline distT="0" distB="0" distL="0" distR="0" wp14:anchorId="15F85949" wp14:editId="588D77CC">
+            <wp:extent cx="4524375" cy="3713274"/>
+            <wp:effectExtent l="0" t="0" r="0" b="1905"/>
+            <wp:docPr id="143148536" name="Picture 1" descr="A graph of a speed and speed&#10;&#10;AI-generated content may be incorrect."/>
+            <wp:cNvGraphicFramePr>
+              <a:graphicFrameLocks xmlns:a="http://schemas.openxmlformats.org/drawingml/2006/main" noChangeAspect="1"/>
+            </wp:cNvGraphicFramePr>
+            <a:graphic xmlns:a="http://schemas.openxmlformats.org/drawingml/2006/main">
+              <a:graphicData uri="http://schemas.openxmlformats.org/drawingml/2006/picture">
+                <pic:pic xmlns:pic="http://schemas.openxmlformats.org/drawingml/2006/picture">
+                  <pic:nvPicPr>
+                    <pic:cNvPr id="143148536" name="Picture 1" descr="A graph of a speed and speed&#10;&#10;AI-generated content may be incorrect."/>
+                    <pic:cNvPicPr/>
+                  </pic:nvPicPr>
+                  <pic:blipFill>
+                    <a:blip r:embed="rId12"/>
+                    <a:stretch>
+                      <a:fillRect/>
+                    </a:stretch>
+                  </pic:blipFill>
+                  <pic:spPr>
+                    <a:xfrm>
+                      <a:off x="0" y="0"/>
+                      <a:ext cx="4531421" cy="3719057"/>
+                    </a:xfrm>
+                    <a:prstGeom prst="rect">
+                      <a:avLst/>
+                    </a:prstGeom>
+                  </pic:spPr>
+                </pic:pic>
+              </a:graphicData>
+            </a:graphic>
+          </wp:inline>
+        </w:drawing>
+      </w:r>
+    </w:p>
+    <w:p>
+      <w:r>
+        <w:drawing>
+          <wp:inline distT="0" distB="0" distL="0" distR="0" wp14:anchorId="11E360CF" wp14:editId="4D725240">
+            <wp:extent cx="5943600" cy="3202305"/>
+            <wp:effectExtent l="0" t="0" r="0" b="0"/>
+            <wp:docPr id="1999429006" name="Picture 1" descr="A screenshot of a computer program&#10;&#10;AI-generated content may be incorrect."/>
+            <wp:cNvGraphicFramePr>
+              <a:graphicFrameLocks xmlns:a="http://schemas.openxmlformats.org/drawingml/2006/main" noChangeAspect="1"/>
+            </wp:cNvGraphicFramePr>
+            <a:graphic xmlns:a="http://schemas.openxmlformats.org/drawingml/2006/main">
+              <a:graphicData uri="http://schemas.openxmlformats.org/drawingml/2006/picture">
+                <pic:pic xmlns:pic="http://schemas.openxmlformats.org/drawingml/2006/picture">
+                  <pic:nvPicPr>
+                    <pic:cNvPr id="1999429006" name="Picture 1" descr="A screenshot of a computer program&#10;&#10;AI-generated content may be incorrect."/>
+                    <pic:cNvPicPr/>
+                  </pic:nvPicPr>
+                  <pic:blipFill>
+                    <a:blip r:embed="rId13"/>
+                    <a:stretch>
+                      <a:fillRect/>
+                    </a:stretch>
+                  </pic:blipFill>
+                  <pic:spPr>
+                    <a:xfrm>
+                      <a:off x="0" y="0"/>
+                      <a:ext cx="5943600" cy="3202305"/>
+                    </a:xfrm>
+                    <a:prstGeom prst="rect">
+                      <a:avLst/>
+                    </a:prstGeom>
+                  </pic:spPr>
+                </pic:pic>
+              </a:graphicData>
+            </a:graphic>
+          </wp:inline>
+        </w:drawing>
+      </w:r>
+    </w:p>
+    <w:p/>
+    <w:p/>
+    <w:p>
+      <w:pPr>
+        <w:rPr>
+          <w:b/>
+          <w:bCs/>
+        </w:rPr>
+      </w:pPr>
+      <w:r>
+        <w:rPr>
+          <w:b/>
+          <w:bCs/>
+        </w:rPr>
+        <w:lastRenderedPageBreak/>
+        <w:drawing>
+          <wp:anchor distT="0" distB="0" distL="114300" distR="114300" simplePos="0" relativeHeight="251661312" behindDoc="1" locked="0" layoutInCell="1" allowOverlap="1" wp14:anchorId="1910716C" wp14:editId="7DC12E55">
+            <wp:simplePos x="0" y="0"/>
+            <wp:positionH relativeFrom="column">
+              <wp:posOffset>3038475</wp:posOffset>
+            </wp:positionH>
+            <wp:positionV relativeFrom="paragraph">
+              <wp:posOffset>381000</wp:posOffset>
+            </wp:positionV>
+            <wp:extent cx="3605530" cy="2847975"/>
+            <wp:effectExtent l="0" t="0" r="0" b="9525"/>
+            <wp:wrapTight wrapText="bothSides">
+              <wp:wrapPolygon edited="0">
+                <wp:start x="0" y="0"/>
+                <wp:lineTo x="0" y="21528"/>
+                <wp:lineTo x="21455" y="21528"/>
+                <wp:lineTo x="21455" y="0"/>
+                <wp:lineTo x="0" y="0"/>
+              </wp:wrapPolygon>
+            </wp:wrapTight>
+            <wp:docPr id="589942681" name="Picture 1" descr="A graph of different colored lines&#10;&#10;AI-generated content may be incorrect."/>
+            <wp:cNvGraphicFramePr>
+              <a:graphicFrameLocks xmlns:a="http://schemas.openxmlformats.org/drawingml/2006/main" noChangeAspect="1"/>
+            </wp:cNvGraphicFramePr>
+            <a:graphic xmlns:a="http://schemas.openxmlformats.org/drawingml/2006/main">
+              <a:graphicData uri="http://schemas.openxmlformats.org/drawingml/2006/picture">
+                <pic:pic xmlns:pic="http://schemas.openxmlformats.org/drawingml/2006/picture">
+                  <pic:nvPicPr>
+                    <pic:cNvPr id="589942681" name="Picture 1" descr="A graph of different colored lines&#10;&#10;AI-generated content may be incorrect."/>
+                    <pic:cNvPicPr/>
+                  </pic:nvPicPr>
+                  <pic:blipFill>
+                    <a:blip r:embed="rId14">
+                      <a:extLst>
+                        <a:ext uri="{28A0092B-C50C-407E-A947-70E740481C1C}">
+                          <a14:useLocalDpi xmlns:a14="http://schemas.microsoft.com/office/drawing/2010/main" val="0"/>
+                        </a:ext>
+                      </a:extLst>
+                    </a:blip>
+                    <a:stretch>
+                      <a:fillRect/>
+                    </a:stretch>
+                  </pic:blipFill>
+                  <pic:spPr>
+                    <a:xfrm>
+                      <a:off x="0" y="0"/>
+                      <a:ext cx="3605530" cy="2847975"/>
+                    </a:xfrm>
+                    <a:prstGeom prst="rect">
+                      <a:avLst/>
+                    </a:prstGeom>
+                  </pic:spPr>
+                </pic:pic>
+              </a:graphicData>
+            </a:graphic>
+            <wp14:sizeRelH relativeFrom="page">
+              <wp14:pctWidth>0</wp14:pctWidth>
+            </wp14:sizeRelH>
+            <wp14:sizeRelV relativeFrom="page">
+              <wp14:pctHeight>0</wp14:pctHeight>
+            </wp14:sizeRelV>
+          </wp:anchor>
+        </w:drawing>
+      </w:r>
+      <w:r>
+        <w:rPr>
+          <w:b/>
+          <w:bCs/>
+        </w:rPr>
+        <w:drawing>
+          <wp:anchor distT="0" distB="0" distL="114300" distR="114300" simplePos="0" relativeHeight="251660288" behindDoc="1" locked="0" layoutInCell="1" allowOverlap="1" wp14:anchorId="12289EF8" wp14:editId="608904C6">
+            <wp:simplePos x="0" y="0"/>
+            <wp:positionH relativeFrom="column">
+              <wp:posOffset>-590550</wp:posOffset>
+            </wp:positionH>
+            <wp:positionV relativeFrom="paragraph">
+              <wp:posOffset>390525</wp:posOffset>
+            </wp:positionV>
+            <wp:extent cx="3435425" cy="2838450"/>
+            <wp:effectExtent l="0" t="0" r="0" b="0"/>
+            <wp:wrapTight wrapText="bothSides">
+              <wp:wrapPolygon edited="0">
+                <wp:start x="0" y="0"/>
+                <wp:lineTo x="0" y="21455"/>
+                <wp:lineTo x="21440" y="21455"/>
+                <wp:lineTo x="21440" y="0"/>
+                <wp:lineTo x="0" y="0"/>
+              </wp:wrapPolygon>
+            </wp:wrapTight>
+            <wp:docPr id="638926997" name="Picture 1" descr="A graph of different colored lines&#10;&#10;AI-generated content may be incorrect."/>
+            <wp:cNvGraphicFramePr>
+              <a:graphicFrameLocks xmlns:a="http://schemas.openxmlformats.org/drawingml/2006/main" noChangeAspect="1"/>
+            </wp:cNvGraphicFramePr>
+            <a:graphic xmlns:a="http://schemas.openxmlformats.org/drawingml/2006/main">
+              <a:graphicData uri="http://schemas.openxmlformats.org/drawingml/2006/picture">
+                <pic:pic xmlns:pic="http://schemas.openxmlformats.org/drawingml/2006/picture">
+                  <pic:nvPicPr>
+                    <pic:cNvPr id="638926997" name="Picture 1" descr="A graph of different colored lines&#10;&#10;AI-generated content may be incorrect."/>
+                    <pic:cNvPicPr/>
+                  </pic:nvPicPr>
+                  <pic:blipFill>
+                    <a:blip r:embed="rId15">
+                      <a:extLst>
+                        <a:ext uri="{28A0092B-C50C-407E-A947-70E740481C1C}">
+                          <a14:useLocalDpi xmlns:a14="http://schemas.microsoft.com/office/drawing/2010/main" val="0"/>
+                        </a:ext>
+                      </a:extLst>
+                    </a:blip>
+                    <a:stretch>
+                      <a:fillRect/>
+                    </a:stretch>
+                  </pic:blipFill>
+                  <pic:spPr>
+                    <a:xfrm>
+                      <a:off x="0" y="0"/>
+                      <a:ext cx="3435425" cy="2838450"/>
+                    </a:xfrm>
+                    <a:prstGeom prst="rect">
+                      <a:avLst/>
+                    </a:prstGeom>
+                  </pic:spPr>
+                </pic:pic>
+              </a:graphicData>
+            </a:graphic>
+            <wp14:sizeRelH relativeFrom="page">
+              <wp14:pctWidth>0</wp14:pctWidth>
+            </wp14:sizeRelH>
+            <wp14:sizeRelV relativeFrom="page">
+              <wp14:pctHeight>0</wp14:pctHeight>
+            </wp14:sizeRelV>
+          </wp:anchor>
+        </w:drawing>
+      </w:r>
+      <w:r>
+        <w:rPr>
+          <w:b/>
+          <w:bCs/>
+        </w:rPr>
+        <w:t>Question 5</w:t>
+      </w:r>
+    </w:p>
+    <w:p/>
+    <w:p>
+      <w:r>
+        <w:drawing>
+          <wp:inline distT="0" distB="0" distL="0" distR="0" wp14:anchorId="311DB661" wp14:editId="22A55BCE">
+            <wp:extent cx="5943600" cy="2990850"/>
+            <wp:effectExtent l="0" t="0" r="0" b="0"/>
+            <wp:docPr id="1996312278" name="Picture 1" descr="A screenshot of a computer&#10;&#10;AI-generated content may be incorrect."/>
+            <wp:cNvGraphicFramePr>
+              <a:graphicFrameLocks xmlns:a="http://schemas.openxmlformats.org/drawingml/2006/main" noChangeAspect="1"/>
+            </wp:cNvGraphicFramePr>
+            <a:graphic xmlns:a="http://schemas.openxmlformats.org/drawingml/2006/main">
+              <a:graphicData uri="http://schemas.openxmlformats.org/drawingml/2006/picture">
+                <pic:pic xmlns:pic="http://schemas.openxmlformats.org/drawingml/2006/picture">
+                  <pic:nvPicPr>
+                    <pic:cNvPr id="1996312278" name="Picture 1" descr="A screenshot of a computer&#10;&#10;AI-generated content may be incorrect."/>
+                    <pic:cNvPicPr/>
+                  </pic:nvPicPr>
+                  <pic:blipFill>
+                    <a:blip r:embed="rId16"/>
+                    <a:stretch>
+                      <a:fillRect/>
+                    </a:stretch>
+                  </pic:blipFill>
+                  <pic:spPr>
+                    <a:xfrm>
+                      <a:off x="0" y="0"/>
+                      <a:ext cx="5943600" cy="2990850"/>
+                    </a:xfrm>
+                    <a:prstGeom prst="rect">
+                      <a:avLst/>
+                    </a:prstGeom>
+                  </pic:spPr>
+                </pic:pic>
+              </a:graphicData>
+            </a:graphic>
+          </wp:inline>
+        </w:drawing>
+      </w:r>
+    </w:p>
+    <w:p/>
+    <w:p/>
+    <w:p/>
+    <w:p/>
+    <w:p/>
+    <w:p>
+      <w:pPr>
+        <w:rPr>
+          <w:b/>
+          <w:bCs/>
+        </w:rPr>
+      </w:pPr>
+      <w:r>
+        <w:rPr>
+          <w:b/>
+          <w:bCs/>
+        </w:rPr>
+        <w:lastRenderedPageBreak/>
+        <w:t>Question 6</w:t>
+      </w:r>
+    </w:p>
+    <w:p>
+      <w:r>
+        <w:drawing>
+          <wp:inline distT="0" distB="0" distL="0" distR="0" wp14:anchorId="22119A9A" wp14:editId="52140D3C">
+            <wp:extent cx="4991100" cy="3748657"/>
+            <wp:effectExtent l="0" t="0" r="0" b="4445"/>
+            <wp:docPr id="2062347006" name="Picture 1" descr="A graph with a red and blue line&#10;&#10;AI-generated content may be incorrect."/>
+            <wp:cNvGraphicFramePr>
+              <a:graphicFrameLocks xmlns:a="http://schemas.openxmlformats.org/drawingml/2006/main" noChangeAspect="1"/>
+            </wp:cNvGraphicFramePr>
+            <a:graphic xmlns:a="http://schemas.openxmlformats.org/drawingml/2006/main">
+              <a:graphicData uri="http://schemas.openxmlformats.org/drawingml/2006/picture">
+                <pic:pic xmlns:pic="http://schemas.openxmlformats.org/drawingml/2006/picture">
+                  <pic:nvPicPr>
+                    <pic:cNvPr id="2062347006" name="Picture 1" descr="A graph with a red and blue line&#10;&#10;AI-generated content may be incorrect."/>
+                    <pic:cNvPicPr/>
+                  </pic:nvPicPr>
+                  <pic:blipFill>
+                    <a:blip r:embed="rId17"/>
+                    <a:stretch>
+                      <a:fillRect/>
+                    </a:stretch>
+                  </pic:blipFill>
+                  <pic:spPr>
+                    <a:xfrm>
+                      <a:off x="0" y="0"/>
+                      <a:ext cx="4995091" cy="3751654"/>
+                    </a:xfrm>
+                    <a:prstGeom prst="rect">
+                      <a:avLst/>
+                    </a:prstGeom>
+                  </pic:spPr>
+                </pic:pic>
+              </a:graphicData>
+            </a:graphic>
+          </wp:inline>
+        </w:drawing>
+      </w:r>
+    </w:p>
+    <w:p/>
+    <w:p>
+      <w:r>
+        <w:drawing>
+          <wp:inline distT="0" distB="0" distL="0" distR="0" wp14:anchorId="07CE2DB0" wp14:editId="6730C596">
+            <wp:extent cx="5943600" cy="2567940"/>
+            <wp:effectExtent l="0" t="0" r="0" b="3810"/>
+            <wp:docPr id="2077930994" name="Picture 1" descr="A white paper with black text&#10;&#10;AI-generated content may be incorrect."/>
+            <wp:cNvGraphicFramePr>
+              <a:graphicFrameLocks xmlns:a="http://schemas.openxmlformats.org/drawingml/2006/main" noChangeAspect="1"/>
+            </wp:cNvGraphicFramePr>
+            <a:graphic xmlns:a="http://schemas.openxmlformats.org/drawingml/2006/main">
+              <a:graphicData uri="http://schemas.openxmlformats.org/drawingml/2006/picture">
+                <pic:pic xmlns:pic="http://schemas.openxmlformats.org/drawingml/2006/picture">
+                  <pic:nvPicPr>
+                    <pic:cNvPr id="2077930994" name="Picture 1" descr="A white paper with black text&#10;&#10;AI-generated content may be incorrect."/>
+                    <pic:cNvPicPr/>
+                  </pic:nvPicPr>
+                  <pic:blipFill>
+                    <a:blip r:embed="rId18"/>
+                    <a:stretch>
+                      <a:fillRect/>
+                    </a:stretch>
+                  </pic:blipFill>
+                  <pic:spPr>
+                    <a:xfrm>
+                      <a:off x="0" y="0"/>
+                      <a:ext cx="5943600" cy="2567940"/>
+                    </a:xfrm>
+                    <a:prstGeom prst="rect">
+                      <a:avLst/>
+                    </a:prstGeom>
+                  </pic:spPr>
+                </pic:pic>
+              </a:graphicData>
+            </a:graphic>
+          </wp:inline>
+        </w:drawing>
+      </w:r>
+    </w:p>
     <w:p>
       <w:pPr>
         <w:jc w:val="center"/>
       </w:pPr>
     </w:p>
+    <w:p/>
+    <w:p/>
+    <w:p>
+      <w:pPr>
+        <w:rPr>
+          <w:b/>
+          <w:bCs/>
+        </w:rPr>
+      </w:pPr>
+      <w:r>
+        <w:rPr>
+          <w:b/>
+          <w:bCs/>
+        </w:rPr>
+        <w:lastRenderedPageBreak/>
+        <w:t>Qu</w:t>
+      </w:r>
+      <w:r>
+        <w:rPr>
+          <w:b/>
+          <w:bCs/>
+        </w:rPr>
+        <w:t xml:space="preserve">estion 7 </w:t>
+      </w:r>
+    </w:p>
+    <w:p>
+      <w:r>
+        <w:drawing>
+          <wp:inline distT="0" distB="0" distL="0" distR="0" wp14:anchorId="3E0355D1" wp14:editId="5F289D57">
+            <wp:extent cx="4804325" cy="3590925"/>
+            <wp:effectExtent l="0" t="0" r="0" b="0"/>
+            <wp:docPr id="392069144" name="Picture 1" descr="A graph of a speed and speed&#10;&#10;AI-generated content may be incorrect."/>
+            <wp:cNvGraphicFramePr>
+              <a:graphicFrameLocks xmlns:a="http://schemas.openxmlformats.org/drawingml/2006/main" noChangeAspect="1"/>
+            </wp:cNvGraphicFramePr>
+            <a:graphic xmlns:a="http://schemas.openxmlformats.org/drawingml/2006/main">
+              <a:graphicData uri="http://schemas.openxmlformats.org/drawingml/2006/picture">
+                <pic:pic xmlns:pic="http://schemas.openxmlformats.org/drawingml/2006/picture">
+                  <pic:nvPicPr>
+                    <pic:cNvPr id="392069144" name="Picture 1" descr="A graph of a speed and speed&#10;&#10;AI-generated content may be incorrect."/>
+                    <pic:cNvPicPr/>
+                  </pic:nvPicPr>
+                  <pic:blipFill>
+                    <a:blip r:embed="rId19"/>
+                    <a:stretch>
+                      <a:fillRect/>
+                    </a:stretch>
+                  </pic:blipFill>
+                  <pic:spPr>
+                    <a:xfrm>
+                      <a:off x="0" y="0"/>
+                      <a:ext cx="4808086" cy="3593736"/>
+                    </a:xfrm>
+                    <a:prstGeom prst="rect">
+                      <a:avLst/>
+                    </a:prstGeom>
+                  </pic:spPr>
+                </pic:pic>
+              </a:graphicData>
+            </a:graphic>
+          </wp:inline>
+        </w:drawing>
+      </w:r>
+    </w:p>
+    <w:p>
+      <w:r>
+        <w:drawing>
+          <wp:inline distT="0" distB="0" distL="0" distR="0" wp14:anchorId="4C3A5B17" wp14:editId="7664BA0B">
+            <wp:extent cx="5943600" cy="4114800"/>
+            <wp:effectExtent l="0" t="0" r="0" b="0"/>
+            <wp:docPr id="1942633198" name="Picture 1" descr="A screenshot of a computer&#10;&#10;AI-generated content may be incorrect."/>
+            <wp:cNvGraphicFramePr>
+              <a:graphicFrameLocks xmlns:a="http://schemas.openxmlformats.org/drawingml/2006/main" noChangeAspect="1"/>
+            </wp:cNvGraphicFramePr>
+            <a:graphic xmlns:a="http://schemas.openxmlformats.org/drawingml/2006/main">
+              <a:graphicData uri="http://schemas.openxmlformats.org/drawingml/2006/picture">
+                <pic:pic xmlns:pic="http://schemas.openxmlformats.org/drawingml/2006/picture">
+                  <pic:nvPicPr>
+                    <pic:cNvPr id="1942633198" name="Picture 1" descr="A screenshot of a computer&#10;&#10;AI-generated content may be incorrect."/>
+                    <pic:cNvPicPr/>
+                  </pic:nvPicPr>
+                  <pic:blipFill>
+                    <a:blip r:embed="rId20"/>
+                    <a:stretch>
+                      <a:fillRect/>
+                    </a:stretch>
+                  </pic:blipFill>
+                  <pic:spPr>
+                    <a:xfrm>
+                      <a:off x="0" y="0"/>
+                      <a:ext cx="5943600" cy="4114800"/>
+                    </a:xfrm>
+                    <a:prstGeom prst="rect">
+                      <a:avLst/>
+                    </a:prstGeom>
+                  </pic:spPr>
+                </pic:pic>
+              </a:graphicData>
+            </a:graphic>
+          </wp:inline>
+        </w:drawing>
+      </w:r>
+    </w:p>
     <w:p>
       <w:pPr>
         <w:jc w:val="center"/>
@@ -330,58 +1202,7 @@
       <w:pPr>
         <w:jc w:val="center"/>
       </w:pPr>
-    </w:p>
-    <w:p>
-      <w:pPr>
-        <w:jc w:val="center"/>
-      </w:pPr>
-    </w:p>
-    <w:p>
-      <w:pPr>
-        <w:jc w:val="center"/>
-      </w:pPr>
-    </w:p>
-    <w:p>
-      <w:pPr>
-        <w:jc w:val="center"/>
-      </w:pPr>
-    </w:p>
-    <w:p>
-      <w:pPr>
-        <w:jc w:val="center"/>
-      </w:pPr>
-    </w:p>
-    <w:p>
-      <w:pPr>
-        <w:jc w:val="center"/>
-      </w:pPr>
-    </w:p>
-    <w:p>
-      <w:pPr>
-        <w:jc w:val="center"/>
-      </w:pPr>
-    </w:p>
-    <w:p>
-      <w:pPr>
-        <w:jc w:val="center"/>
-      </w:pPr>
-    </w:p>
-    <w:p>
-      <w:pPr>
-        <w:jc w:val="center"/>
-      </w:pPr>
-    </w:p>
-    <w:p>
-      <w:pPr>
-        <w:jc w:val="center"/>
-      </w:pPr>
-    </w:p>
-    <w:p>
-      <w:pPr>
-        <w:jc w:val="center"/>
-      </w:pPr>
-      <w:r>
-        <w:lastRenderedPageBreak/>
+      <w:r>
         <w:t>INDUCTION MOTOR PROJECT THEORY QUESTION ANSWERS</w:t>
       </w:r>
     </w:p>
@@ -429,13 +1250,41 @@
         <w:rPr>
           <w:rFonts w:ascii="Times New Roman" w:hAnsi="Times New Roman" w:cs="Times New Roman"/>
         </w:rPr>
-        <w:t xml:space="preserve">a) Larger </w:t>
-      </w:r>
+        <w:t xml:space="preserve">a) </w:t>
+      </w:r>
+      <w:proofErr w:type="gramStart"/>
       <w:r>
         <w:rPr>
           <w:rFonts w:ascii="Times New Roman" w:hAnsi="Times New Roman" w:cs="Times New Roman"/>
         </w:rPr>
-        <w:t>motors generally have lower internal resistances hence suffer lower copper losses compared to smaller motors making them more efficient. This is because the windings of the stator and rotor in larger machines have more cross-sectional area hence lower resistance.</w:t>
+        <w:t>Larger</w:t>
+      </w:r>
+      <w:proofErr w:type="gramEnd"/>
+      <w:r>
+        <w:rPr>
+          <w:rFonts w:ascii="Times New Roman" w:hAnsi="Times New Roman" w:cs="Times New Roman"/>
+        </w:rPr>
+        <w:t xml:space="preserve"> </w:t>
+      </w:r>
+      <w:r>
+        <w:rPr>
+          <w:rFonts w:ascii="Times New Roman" w:hAnsi="Times New Roman" w:cs="Times New Roman"/>
+        </w:rPr>
+        <w:t xml:space="preserve">motors generally have lower internal resistances hence suffer lower copper losses compared to smaller motors making them more efficient. This is because the windings of the stator and rotor in larger machines have more cross-sectional </w:t>
+      </w:r>
+      <w:proofErr w:type="gramStart"/>
+      <w:r>
+        <w:rPr>
+          <w:rFonts w:ascii="Times New Roman" w:hAnsi="Times New Roman" w:cs="Times New Roman"/>
+        </w:rPr>
+        <w:t>area</w:t>
+      </w:r>
+      <w:proofErr w:type="gramEnd"/>
+      <w:r>
+        <w:rPr>
+          <w:rFonts w:ascii="Times New Roman" w:hAnsi="Times New Roman" w:cs="Times New Roman"/>
+        </w:rPr>
+        <w:t xml:space="preserve"> hence lower resistance.</w:t>
       </w:r>
     </w:p>
     <w:p>
@@ -593,13 +1442,27 @@
         <w:rPr>
           <w:rFonts w:ascii="Times New Roman" w:eastAsiaTheme="minorEastAsia" w:hAnsi="Times New Roman" w:cs="Times New Roman"/>
         </w:rPr>
-        <w:t>a)</w:t>
-      </w:r>
-      <w:r>
-        <w:rPr>
-          <w:rFonts w:ascii="Times New Roman" w:eastAsiaTheme="minorEastAsia" w:hAnsi="Times New Roman" w:cs="Times New Roman"/>
-        </w:rPr>
-        <w:t xml:space="preserve">  For standard motors: </w:t>
+        <w:t>a</w:t>
+      </w:r>
+      <w:proofErr w:type="gramStart"/>
+      <w:r>
+        <w:rPr>
+          <w:rFonts w:ascii="Times New Roman" w:eastAsiaTheme="minorEastAsia" w:hAnsi="Times New Roman" w:cs="Times New Roman"/>
+        </w:rPr>
+        <w:t>)</w:t>
+      </w:r>
+      <w:r>
+        <w:rPr>
+          <w:rFonts w:ascii="Times New Roman" w:eastAsiaTheme="minorEastAsia" w:hAnsi="Times New Roman" w:cs="Times New Roman"/>
+        </w:rPr>
+        <w:t xml:space="preserve">  For</w:t>
+      </w:r>
+      <w:proofErr w:type="gramEnd"/>
+      <w:r>
+        <w:rPr>
+          <w:rFonts w:ascii="Times New Roman" w:eastAsiaTheme="minorEastAsia" w:hAnsi="Times New Roman" w:cs="Times New Roman"/>
+        </w:rPr>
+        <w:t xml:space="preserve"> standard motors: </w:t>
       </w:r>
     </w:p>
     <w:p>
@@ -1161,7 +2024,6 @@
         <w:rPr>
           <w:rFonts w:ascii="Times New Roman" w:eastAsiaTheme="minorEastAsia" w:hAnsi="Times New Roman" w:cs="Times New Roman"/>
         </w:rPr>
-        <w:lastRenderedPageBreak/>
         <w:t xml:space="preserve">For the 55 kW:  </w:t>
       </w:r>
     </w:p>
@@ -1502,14 +2364,21 @@
         <w:rPr>
           <w:rFonts w:ascii="Times New Roman" w:eastAsiaTheme="minorEastAsia" w:hAnsi="Times New Roman" w:cs="Times New Roman"/>
         </w:rPr>
-        <w:t xml:space="preserve"> = </w:t>
-      </w:r>
-      <w:r>
-        <w:rPr>
-          <w:rFonts w:ascii="Times New Roman" w:eastAsiaTheme="minorEastAsia" w:hAnsi="Times New Roman" w:cs="Times New Roman"/>
-        </w:rPr>
         <w:t xml:space="preserve"> </w:t>
       </w:r>
+      <w:proofErr w:type="gramStart"/>
+      <w:r>
+        <w:rPr>
+          <w:rFonts w:ascii="Times New Roman" w:eastAsiaTheme="minorEastAsia" w:hAnsi="Times New Roman" w:cs="Times New Roman"/>
+        </w:rPr>
+        <w:t xml:space="preserve">= </w:t>
+      </w:r>
+      <w:r>
+        <w:rPr>
+          <w:rFonts w:ascii="Times New Roman" w:eastAsiaTheme="minorEastAsia" w:hAnsi="Times New Roman" w:cs="Times New Roman"/>
+        </w:rPr>
+        <w:t xml:space="preserve"> </w:t>
+      </w:r>
       <w:r>
         <w:rPr>
           <w:rFonts w:ascii="Times New Roman" w:eastAsiaTheme="minorEastAsia" w:hAnsi="Times New Roman" w:cs="Times New Roman"/>
@@ -1526,7 +2395,14 @@
         <w:rPr>
           <w:rFonts w:ascii="Times New Roman" w:eastAsiaTheme="minorEastAsia" w:hAnsi="Times New Roman" w:cs="Times New Roman"/>
         </w:rPr>
-        <w:t xml:space="preserve">761.36 </w:t>
+        <w:t>761.36</w:t>
+      </w:r>
+      <w:proofErr w:type="gramEnd"/>
+      <w:r>
+        <w:rPr>
+          <w:rFonts w:ascii="Times New Roman" w:eastAsiaTheme="minorEastAsia" w:hAnsi="Times New Roman" w:cs="Times New Roman"/>
+        </w:rPr>
+        <w:t xml:space="preserve"> </w:t>
       </w:r>
       <w:r>
         <w:rPr>
@@ -1620,7 +2496,14 @@
         <w:rPr>
           <w:rFonts w:ascii="Times New Roman" w:eastAsiaTheme="minorEastAsia" w:hAnsi="Times New Roman" w:cs="Times New Roman"/>
         </w:rPr>
-        <w:t xml:space="preserve">Electricity bill =  </w:t>
+        <w:t xml:space="preserve">Electricity bill </w:t>
+      </w:r>
+      <w:proofErr w:type="gramStart"/>
+      <w:r>
+        <w:rPr>
+          <w:rFonts w:ascii="Times New Roman" w:eastAsiaTheme="minorEastAsia" w:hAnsi="Times New Roman" w:cs="Times New Roman"/>
+        </w:rPr>
+        <w:t xml:space="preserve">=  </w:t>
       </w:r>
       <w:r>
         <w:rPr>
@@ -1652,6 +2535,7 @@
         </w:rPr>
         <w:t>318.08</w:t>
       </w:r>
+      <w:proofErr w:type="gramEnd"/>
       <w:r>
         <w:rPr>
           <w:rFonts w:ascii="Times New Roman" w:eastAsiaTheme="minorEastAsia" w:hAnsi="Times New Roman" w:cs="Times New Roman"/>
@@ -1696,6 +2580,7 @@
         </w:rPr>
         <w:t>b</w:t>
       </w:r>
+      <w:proofErr w:type="gramStart"/>
       <w:r>
         <w:rPr>
           <w:rFonts w:ascii="Times New Roman" w:eastAsiaTheme="minorEastAsia" w:hAnsi="Times New Roman" w:cs="Times New Roman"/>
@@ -1706,7 +2591,14 @@
         <w:rPr>
           <w:rFonts w:ascii="Times New Roman" w:eastAsiaTheme="minorEastAsia" w:hAnsi="Times New Roman" w:cs="Times New Roman"/>
         </w:rPr>
-        <w:t xml:space="preserve">  For energy efficient motors: </w:t>
+        <w:t xml:space="preserve">  For</w:t>
+      </w:r>
+      <w:proofErr w:type="gramEnd"/>
+      <w:r>
+        <w:rPr>
+          <w:rFonts w:ascii="Times New Roman" w:eastAsiaTheme="minorEastAsia" w:hAnsi="Times New Roman" w:cs="Times New Roman"/>
+        </w:rPr>
+        <w:t xml:space="preserve"> energy efficient motors: </w:t>
       </w:r>
     </w:p>
     <w:p>
@@ -2372,7 +3264,6 @@
             <w:rPr>
               <w:rFonts w:ascii="Cambria Math" w:eastAsiaTheme="minorEastAsia" w:hAnsi="Cambria Math" w:cs="Times New Roman"/>
             </w:rPr>
-            <w:lastRenderedPageBreak/>
             <m:t>P</m:t>
           </m:r>
           <m:d>
@@ -2609,7 +3500,14 @@
         <w:rPr>
           <w:rFonts w:ascii="Times New Roman" w:eastAsiaTheme="minorEastAsia" w:hAnsi="Times New Roman" w:cs="Times New Roman"/>
         </w:rPr>
-        <w:t xml:space="preserve"> = </w:t>
+        <w:t xml:space="preserve"> </w:t>
+      </w:r>
+      <w:proofErr w:type="gramStart"/>
+      <w:r>
+        <w:rPr>
+          <w:rFonts w:ascii="Times New Roman" w:eastAsiaTheme="minorEastAsia" w:hAnsi="Times New Roman" w:cs="Times New Roman"/>
+        </w:rPr>
+        <w:t xml:space="preserve">= </w:t>
       </w:r>
       <w:r>
         <w:rPr>
@@ -2627,7 +3525,14 @@
         <w:rPr>
           <w:rFonts w:ascii="Times New Roman" w:eastAsiaTheme="minorEastAsia" w:hAnsi="Times New Roman" w:cs="Times New Roman"/>
         </w:rPr>
-        <w:t xml:space="preserve">331.04 </w:t>
+        <w:t>331.04</w:t>
+      </w:r>
+      <w:proofErr w:type="gramEnd"/>
+      <w:r>
+        <w:rPr>
+          <w:rFonts w:ascii="Times New Roman" w:eastAsiaTheme="minorEastAsia" w:hAnsi="Times New Roman" w:cs="Times New Roman"/>
+        </w:rPr>
+        <w:t xml:space="preserve"> </w:t>
       </w:r>
       <w:r>
         <w:rPr>
@@ -2727,7 +3632,14 @@
         <w:rPr>
           <w:rFonts w:ascii="Times New Roman" w:eastAsiaTheme="minorEastAsia" w:hAnsi="Times New Roman" w:cs="Times New Roman"/>
         </w:rPr>
-        <w:t xml:space="preserve">Electricity bill =  </w:t>
+        <w:t xml:space="preserve">Electricity bill </w:t>
+      </w:r>
+      <w:proofErr w:type="gramStart"/>
+      <w:r>
+        <w:rPr>
+          <w:rFonts w:ascii="Times New Roman" w:eastAsiaTheme="minorEastAsia" w:hAnsi="Times New Roman" w:cs="Times New Roman"/>
+        </w:rPr>
+        <w:t xml:space="preserve">=  </w:t>
       </w:r>
       <w:r>
         <w:rPr>
@@ -2759,6 +3671,7 @@
         </w:rPr>
         <w:t>269.12</w:t>
       </w:r>
+      <w:proofErr w:type="gramEnd"/>
       <w:r>
         <w:rPr>
           <w:rFonts w:ascii="Times New Roman" w:eastAsiaTheme="minorEastAsia" w:hAnsi="Times New Roman" w:cs="Times New Roman"/>
@@ -2813,7 +3726,21 @@
         <w:rPr>
           <w:rFonts w:ascii="Times New Roman" w:eastAsiaTheme="minorEastAsia" w:hAnsi="Times New Roman" w:cs="Times New Roman"/>
         </w:rPr>
-        <w:t xml:space="preserve">c) Monthly savings =  Monthly cost standard – monthly cost energy efficient </w:t>
+        <w:t xml:space="preserve">c) Monthly savings </w:t>
+      </w:r>
+      <w:proofErr w:type="gramStart"/>
+      <w:r>
+        <w:rPr>
+          <w:rFonts w:ascii="Times New Roman" w:eastAsiaTheme="minorEastAsia" w:hAnsi="Times New Roman" w:cs="Times New Roman"/>
+        </w:rPr>
+        <w:t>=  Monthly</w:t>
+      </w:r>
+      <w:proofErr w:type="gramEnd"/>
+      <w:r>
+        <w:rPr>
+          <w:rFonts w:ascii="Times New Roman" w:eastAsiaTheme="minorEastAsia" w:hAnsi="Times New Roman" w:cs="Times New Roman"/>
+        </w:rPr>
+        <w:t xml:space="preserve"> cost standard – monthly cost energy efficient </w:t>
       </w:r>
     </w:p>
     <w:p>
@@ -2834,7 +3761,14 @@
           <w:rFonts w:ascii="Times New Roman" w:eastAsiaTheme="minorEastAsia" w:hAnsi="Times New Roman" w:cs="Times New Roman"/>
         </w:rPr>
         <w:tab/>
-        <w:t xml:space="preserve">        =  </w:t>
+        <w:t xml:space="preserve">        </w:t>
+      </w:r>
+      <w:proofErr w:type="gramStart"/>
+      <w:r>
+        <w:rPr>
+          <w:rFonts w:ascii="Times New Roman" w:eastAsiaTheme="minorEastAsia" w:hAnsi="Times New Roman" w:cs="Times New Roman"/>
+        </w:rPr>
+        <w:t xml:space="preserve">=  </w:t>
       </w:r>
       <w:r>
         <w:rPr>
@@ -2852,7 +3786,14 @@
         <w:rPr>
           <w:rFonts w:ascii="Times New Roman" w:eastAsiaTheme="minorEastAsia" w:hAnsi="Times New Roman" w:cs="Times New Roman"/>
         </w:rPr>
-        <w:t>713.34 – 525</w:t>
+        <w:t>713.34</w:t>
+      </w:r>
+      <w:proofErr w:type="gramEnd"/>
+      <w:r>
+        <w:rPr>
+          <w:rFonts w:ascii="Times New Roman" w:eastAsiaTheme="minorEastAsia" w:hAnsi="Times New Roman" w:cs="Times New Roman"/>
+        </w:rPr>
+        <w:t xml:space="preserve"> – 525</w:t>
       </w:r>
       <w:r>
         <w:rPr>
@@ -2934,7 +3875,21 @@
         <w:rPr>
           <w:rFonts w:ascii="Times New Roman" w:eastAsiaTheme="minorEastAsia" w:hAnsi="Times New Roman" w:cs="Times New Roman"/>
         </w:rPr>
-        <w:t xml:space="preserve">For standard motor: </w:t>
+        <w:t xml:space="preserve">For standard </w:t>
+      </w:r>
+      <w:proofErr w:type="gramStart"/>
+      <w:r>
+        <w:rPr>
+          <w:rFonts w:ascii="Times New Roman" w:eastAsiaTheme="minorEastAsia" w:hAnsi="Times New Roman" w:cs="Times New Roman"/>
+        </w:rPr>
+        <w:t>motor</w:t>
+      </w:r>
+      <w:proofErr w:type="gramEnd"/>
+      <w:r>
+        <w:rPr>
+          <w:rFonts w:ascii="Times New Roman" w:eastAsiaTheme="minorEastAsia" w:hAnsi="Times New Roman" w:cs="Times New Roman"/>
+        </w:rPr>
+        <w:t xml:space="preserve">: </w:t>
       </w:r>
     </w:p>
     <w:p>
@@ -3096,7 +4051,21 @@
         <w:rPr>
           <w:rFonts w:ascii="Times New Roman" w:eastAsiaTheme="minorEastAsia" w:hAnsi="Times New Roman" w:cs="Times New Roman"/>
         </w:rPr>
-        <w:t>For energy efficient motor:</w:t>
+        <w:t xml:space="preserve">For energy efficient </w:t>
+      </w:r>
+      <w:proofErr w:type="gramStart"/>
+      <w:r>
+        <w:rPr>
+          <w:rFonts w:ascii="Times New Roman" w:eastAsiaTheme="minorEastAsia" w:hAnsi="Times New Roman" w:cs="Times New Roman"/>
+        </w:rPr>
+        <w:t>motor</w:t>
+      </w:r>
+      <w:proofErr w:type="gramEnd"/>
+      <w:r>
+        <w:rPr>
+          <w:rFonts w:ascii="Times New Roman" w:eastAsiaTheme="minorEastAsia" w:hAnsi="Times New Roman" w:cs="Times New Roman"/>
+        </w:rPr>
+        <w:t>:</w:t>
       </w:r>
     </w:p>
     <w:p>

</xml_diff>